<commit_message>
Complete part 3 CS-300/project-1
</commit_message>
<xml_diff>
--- a/CS-300/project-1/Group2-Lab10-2.docx
+++ b/CS-300/project-1/Group2-Lab10-2.docx
@@ -7,7 +7,11 @@
         <w:t>Lab 10-2</w:t>
       </w:r>
     </w:p>
-    <w:p/>
+    <w:p>
+      <w:r>
+        <w:t>Alex Wyner, Leyshmarie Jimenez Ramos, Adell Gadzey</w:t>
+      </w:r>
+    </w:p>
     <w:p>
       <w:r>
         <w:t>Exercise 1:</w:t>
@@ -23,6 +27,43 @@
       <w:r>
         <w:t xml:space="preserve"> </w:t>
       </w:r>
+      <w:r>
+        <w:drawing>
+          <wp:inline distT="0" distB="0" distL="0" distR="0" wp14:anchorId="103A0BB7" wp14:editId="57608345">
+            <wp:extent cx="5943600" cy="3093720"/>
+            <wp:effectExtent l="0" t="0" r="0" b="0"/>
+            <wp:docPr id="2" name="Picture 2" descr="A screenshot of a computer&#10;&#10;Description automatically generated with medium confidence"/>
+            <wp:cNvGraphicFramePr>
+              <a:graphicFrameLocks xmlns:a="http://schemas.openxmlformats.org/drawingml/2006/main" noChangeAspect="1"/>
+            </wp:cNvGraphicFramePr>
+            <a:graphic xmlns:a="http://schemas.openxmlformats.org/drawingml/2006/main">
+              <a:graphicData uri="http://schemas.openxmlformats.org/drawingml/2006/picture">
+                <pic:pic xmlns:pic="http://schemas.openxmlformats.org/drawingml/2006/picture">
+                  <pic:nvPicPr>
+                    <pic:cNvPr id="2" name="Picture 2" descr="A screenshot of a computer&#10;&#10;Description automatically generated with medium confidence"/>
+                    <pic:cNvPicPr/>
+                  </pic:nvPicPr>
+                  <pic:blipFill>
+                    <a:blip r:embed="rId4"/>
+                    <a:stretch>
+                      <a:fillRect/>
+                    </a:stretch>
+                  </pic:blipFill>
+                  <pic:spPr>
+                    <a:xfrm>
+                      <a:off x="0" y="0"/>
+                      <a:ext cx="5943600" cy="3093720"/>
+                    </a:xfrm>
+                    <a:prstGeom prst="rect">
+                      <a:avLst/>
+                    </a:prstGeom>
+                  </pic:spPr>
+                </pic:pic>
+              </a:graphicData>
+            </a:graphic>
+          </wp:inline>
+        </w:drawing>
+      </w:r>
     </w:p>
     <w:p>
       <w:r>
@@ -31,8 +72,90 @@
     </w:p>
     <w:p>
       <w:r>
+        <w:drawing>
+          <wp:inline distT="0" distB="0" distL="0" distR="0" wp14:anchorId="7D4D07B9" wp14:editId="1AA2C464">
+            <wp:extent cx="5943600" cy="2982595"/>
+            <wp:effectExtent l="0" t="0" r="0" b="8255"/>
+            <wp:docPr id="3" name="Picture 3" descr="A screenshot of a computer&#10;&#10;Description automatically generated with medium confidence"/>
+            <wp:cNvGraphicFramePr>
+              <a:graphicFrameLocks xmlns:a="http://schemas.openxmlformats.org/drawingml/2006/main" noChangeAspect="1"/>
+            </wp:cNvGraphicFramePr>
+            <a:graphic xmlns:a="http://schemas.openxmlformats.org/drawingml/2006/main">
+              <a:graphicData uri="http://schemas.openxmlformats.org/drawingml/2006/picture">
+                <pic:pic xmlns:pic="http://schemas.openxmlformats.org/drawingml/2006/picture">
+                  <pic:nvPicPr>
+                    <pic:cNvPr id="3" name="Picture 3" descr="A screenshot of a computer&#10;&#10;Description automatically generated with medium confidence"/>
+                    <pic:cNvPicPr/>
+                  </pic:nvPicPr>
+                  <pic:blipFill>
+                    <a:blip r:embed="rId5"/>
+                    <a:stretch>
+                      <a:fillRect/>
+                    </a:stretch>
+                  </pic:blipFill>
+                  <pic:spPr>
+                    <a:xfrm>
+                      <a:off x="0" y="0"/>
+                      <a:ext cx="5943600" cy="2982595"/>
+                    </a:xfrm>
+                    <a:prstGeom prst="rect">
+                      <a:avLst/>
+                    </a:prstGeom>
+                  </pic:spPr>
+                </pic:pic>
+              </a:graphicData>
+            </a:graphic>
+          </wp:inline>
+        </w:drawing>
+      </w:r>
+    </w:p>
+    <w:p>
+      <w:r>
         <w:t>Step 18)</w:t>
       </w:r>
+      <w:r>
+        <w:t xml:space="preserve"> </w:t>
+      </w:r>
+    </w:p>
+    <w:p>
+      <w:r>
+        <w:lastRenderedPageBreak/>
+        <w:drawing>
+          <wp:inline distT="0" distB="0" distL="0" distR="0" wp14:anchorId="69AEAA0D" wp14:editId="006A8978">
+            <wp:extent cx="5943600" cy="3100705"/>
+            <wp:effectExtent l="0" t="0" r="0" b="4445"/>
+            <wp:docPr id="4" name="Picture 4" descr="Graphical user interface, text&#10;&#10;Description automatically generated"/>
+            <wp:cNvGraphicFramePr>
+              <a:graphicFrameLocks xmlns:a="http://schemas.openxmlformats.org/drawingml/2006/main" noChangeAspect="1"/>
+            </wp:cNvGraphicFramePr>
+            <a:graphic xmlns:a="http://schemas.openxmlformats.org/drawingml/2006/main">
+              <a:graphicData uri="http://schemas.openxmlformats.org/drawingml/2006/picture">
+                <pic:pic xmlns:pic="http://schemas.openxmlformats.org/drawingml/2006/picture">
+                  <pic:nvPicPr>
+                    <pic:cNvPr id="4" name="Picture 4" descr="Graphical user interface, text&#10;&#10;Description automatically generated"/>
+                    <pic:cNvPicPr/>
+                  </pic:nvPicPr>
+                  <pic:blipFill>
+                    <a:blip r:embed="rId6"/>
+                    <a:stretch>
+                      <a:fillRect/>
+                    </a:stretch>
+                  </pic:blipFill>
+                  <pic:spPr>
+                    <a:xfrm>
+                      <a:off x="0" y="0"/>
+                      <a:ext cx="5943600" cy="3100705"/>
+                    </a:xfrm>
+                    <a:prstGeom prst="rect">
+                      <a:avLst/>
+                    </a:prstGeom>
+                  </pic:spPr>
+                </pic:pic>
+              </a:graphicData>
+            </a:graphic>
+          </wp:inline>
+        </w:drawing>
+      </w:r>
     </w:p>
     <w:p>
       <w:r>
@@ -46,6 +169,9 @@
     </w:p>
     <w:p>
       <w:r>
+        <w:rPr>
+          <w:noProof/>
+        </w:rPr>
         <w:drawing>
           <wp:inline distT="0" distB="0" distL="0" distR="0" wp14:anchorId="7574FCC3" wp14:editId="67F47165">
             <wp:extent cx="5943600" cy="2976880"/>
@@ -62,7 +188,7 @@
                     <pic:cNvPicPr/>
                   </pic:nvPicPr>
                   <pic:blipFill>
-                    <a:blip r:embed="rId4"/>
+                    <a:blip r:embed="rId7"/>
                     <a:stretch>
                       <a:fillRect/>
                     </a:stretch>
@@ -90,10 +216,288 @@
     </w:p>
     <w:p>
       <w:r>
+        <w:lastRenderedPageBreak/>
         <w:t>Step 4)</w:t>
       </w:r>
-    </w:p>
-    <w:p/>
+      <w:r>
+        <w:rPr>
+          <w:noProof/>
+        </w:rPr>
+        <w:t xml:space="preserve"> </w:t>
+      </w:r>
+      <w:r>
+        <w:drawing>
+          <wp:inline distT="0" distB="0" distL="0" distR="0" wp14:anchorId="31516F72" wp14:editId="47A9199E">
+            <wp:extent cx="5943600" cy="3088005"/>
+            <wp:effectExtent l="0" t="0" r="0" b="0"/>
+            <wp:docPr id="5" name="Picture 5" descr="Graphical user interface, text, application&#10;&#10;Description automatically generated"/>
+            <wp:cNvGraphicFramePr>
+              <a:graphicFrameLocks xmlns:a="http://schemas.openxmlformats.org/drawingml/2006/main" noChangeAspect="1"/>
+            </wp:cNvGraphicFramePr>
+            <a:graphic xmlns:a="http://schemas.openxmlformats.org/drawingml/2006/main">
+              <a:graphicData uri="http://schemas.openxmlformats.org/drawingml/2006/picture">
+                <pic:pic xmlns:pic="http://schemas.openxmlformats.org/drawingml/2006/picture">
+                  <pic:nvPicPr>
+                    <pic:cNvPr id="5" name="Picture 5" descr="Graphical user interface, text, application&#10;&#10;Description automatically generated"/>
+                    <pic:cNvPicPr/>
+                  </pic:nvPicPr>
+                  <pic:blipFill>
+                    <a:blip r:embed="rId8"/>
+                    <a:stretch>
+                      <a:fillRect/>
+                    </a:stretch>
+                  </pic:blipFill>
+                  <pic:spPr>
+                    <a:xfrm>
+                      <a:off x="0" y="0"/>
+                      <a:ext cx="5943600" cy="3088005"/>
+                    </a:xfrm>
+                    <a:prstGeom prst="rect">
+                      <a:avLst/>
+                    </a:prstGeom>
+                  </pic:spPr>
+                </pic:pic>
+              </a:graphicData>
+            </a:graphic>
+          </wp:inline>
+        </w:drawing>
+      </w:r>
+    </w:p>
+    <w:p>
+      <w:r>
+        <w:t xml:space="preserve">Step 10) </w:t>
+      </w:r>
+    </w:p>
+    <w:p>
+      <w:r>
+        <w:drawing>
+          <wp:inline distT="0" distB="0" distL="0" distR="0" wp14:anchorId="250A9759" wp14:editId="29631AB5">
+            <wp:extent cx="5943600" cy="3098800"/>
+            <wp:effectExtent l="0" t="0" r="0" b="6350"/>
+            <wp:docPr id="6" name="Picture 6" descr="Graphical user interface, text, application&#10;&#10;Description automatically generated"/>
+            <wp:cNvGraphicFramePr>
+              <a:graphicFrameLocks xmlns:a="http://schemas.openxmlformats.org/drawingml/2006/main" noChangeAspect="1"/>
+            </wp:cNvGraphicFramePr>
+            <a:graphic xmlns:a="http://schemas.openxmlformats.org/drawingml/2006/main">
+              <a:graphicData uri="http://schemas.openxmlformats.org/drawingml/2006/picture">
+                <pic:pic xmlns:pic="http://schemas.openxmlformats.org/drawingml/2006/picture">
+                  <pic:nvPicPr>
+                    <pic:cNvPr id="6" name="Picture 6" descr="Graphical user interface, text, application&#10;&#10;Description automatically generated"/>
+                    <pic:cNvPicPr/>
+                  </pic:nvPicPr>
+                  <pic:blipFill>
+                    <a:blip r:embed="rId9"/>
+                    <a:stretch>
+                      <a:fillRect/>
+                    </a:stretch>
+                  </pic:blipFill>
+                  <pic:spPr>
+                    <a:xfrm>
+                      <a:off x="0" y="0"/>
+                      <a:ext cx="5943600" cy="3098800"/>
+                    </a:xfrm>
+                    <a:prstGeom prst="rect">
+                      <a:avLst/>
+                    </a:prstGeom>
+                  </pic:spPr>
+                </pic:pic>
+              </a:graphicData>
+            </a:graphic>
+          </wp:inline>
+        </w:drawing>
+      </w:r>
+    </w:p>
+    <w:p>
+      <w:r>
+        <w:t>Exercise 2 Task 3:</w:t>
+      </w:r>
+    </w:p>
+    <w:p>
+      <w:r>
+        <w:t>Step 7)</w:t>
+      </w:r>
+    </w:p>
+    <w:p>
+      <w:r>
+        <w:lastRenderedPageBreak/>
+        <w:drawing>
+          <wp:inline distT="0" distB="0" distL="0" distR="0" wp14:anchorId="0F8F0392" wp14:editId="6F322AE4">
+            <wp:extent cx="5943600" cy="2986405"/>
+            <wp:effectExtent l="0" t="0" r="0" b="4445"/>
+            <wp:docPr id="7" name="Picture 7" descr="Graphical user interface, text, application&#10;&#10;Description automatically generated"/>
+            <wp:cNvGraphicFramePr>
+              <a:graphicFrameLocks xmlns:a="http://schemas.openxmlformats.org/drawingml/2006/main" noChangeAspect="1"/>
+            </wp:cNvGraphicFramePr>
+            <a:graphic xmlns:a="http://schemas.openxmlformats.org/drawingml/2006/main">
+              <a:graphicData uri="http://schemas.openxmlformats.org/drawingml/2006/picture">
+                <pic:pic xmlns:pic="http://schemas.openxmlformats.org/drawingml/2006/picture">
+                  <pic:nvPicPr>
+                    <pic:cNvPr id="7" name="Picture 7" descr="Graphical user interface, text, application&#10;&#10;Description automatically generated"/>
+                    <pic:cNvPicPr/>
+                  </pic:nvPicPr>
+                  <pic:blipFill>
+                    <a:blip r:embed="rId10"/>
+                    <a:stretch>
+                      <a:fillRect/>
+                    </a:stretch>
+                  </pic:blipFill>
+                  <pic:spPr>
+                    <a:xfrm>
+                      <a:off x="0" y="0"/>
+                      <a:ext cx="5943600" cy="2986405"/>
+                    </a:xfrm>
+                    <a:prstGeom prst="rect">
+                      <a:avLst/>
+                    </a:prstGeom>
+                  </pic:spPr>
+                </pic:pic>
+              </a:graphicData>
+            </a:graphic>
+          </wp:inline>
+        </w:drawing>
+      </w:r>
+    </w:p>
+    <w:p>
+      <w:r>
+        <w:t>Exercise 2 Task 4:</w:t>
+      </w:r>
+    </w:p>
+    <w:p>
+      <w:r>
+        <w:t xml:space="preserve">Step 3) </w:t>
+      </w:r>
+    </w:p>
+    <w:p>
+      <w:r>
+        <w:drawing>
+          <wp:inline distT="0" distB="0" distL="0" distR="0" wp14:anchorId="00E6F84F" wp14:editId="17DEF971">
+            <wp:extent cx="5943600" cy="2999740"/>
+            <wp:effectExtent l="0" t="0" r="0" b="0"/>
+            <wp:docPr id="8" name="Picture 8" descr="Graphical user interface, application&#10;&#10;Description automatically generated"/>
+            <wp:cNvGraphicFramePr>
+              <a:graphicFrameLocks xmlns:a="http://schemas.openxmlformats.org/drawingml/2006/main" noChangeAspect="1"/>
+            </wp:cNvGraphicFramePr>
+            <a:graphic xmlns:a="http://schemas.openxmlformats.org/drawingml/2006/main">
+              <a:graphicData uri="http://schemas.openxmlformats.org/drawingml/2006/picture">
+                <pic:pic xmlns:pic="http://schemas.openxmlformats.org/drawingml/2006/picture">
+                  <pic:nvPicPr>
+                    <pic:cNvPr id="8" name="Picture 8" descr="Graphical user interface, application&#10;&#10;Description automatically generated"/>
+                    <pic:cNvPicPr/>
+                  </pic:nvPicPr>
+                  <pic:blipFill>
+                    <a:blip r:embed="rId11"/>
+                    <a:stretch>
+                      <a:fillRect/>
+                    </a:stretch>
+                  </pic:blipFill>
+                  <pic:spPr>
+                    <a:xfrm>
+                      <a:off x="0" y="0"/>
+                      <a:ext cx="5943600" cy="2999740"/>
+                    </a:xfrm>
+                    <a:prstGeom prst="rect">
+                      <a:avLst/>
+                    </a:prstGeom>
+                  </pic:spPr>
+                </pic:pic>
+              </a:graphicData>
+            </a:graphic>
+          </wp:inline>
+        </w:drawing>
+      </w:r>
+    </w:p>
+    <w:p>
+      <w:r>
+        <w:t>Exercise 3 Task 2:</w:t>
+      </w:r>
+    </w:p>
+    <w:p>
+      <w:r>
+        <w:lastRenderedPageBreak/>
+        <w:t xml:space="preserve">Step 19) </w:t>
+      </w:r>
+      <w:r>
+        <w:drawing>
+          <wp:inline distT="0" distB="0" distL="0" distR="0" wp14:anchorId="5B6BC5C6" wp14:editId="1868A280">
+            <wp:extent cx="5943600" cy="2973705"/>
+            <wp:effectExtent l="0" t="0" r="0" b="0"/>
+            <wp:docPr id="9" name="Picture 9" descr="Graphical user interface, text, application&#10;&#10;Description automatically generated"/>
+            <wp:cNvGraphicFramePr>
+              <a:graphicFrameLocks xmlns:a="http://schemas.openxmlformats.org/drawingml/2006/main" noChangeAspect="1"/>
+            </wp:cNvGraphicFramePr>
+            <a:graphic xmlns:a="http://schemas.openxmlformats.org/drawingml/2006/main">
+              <a:graphicData uri="http://schemas.openxmlformats.org/drawingml/2006/picture">
+                <pic:pic xmlns:pic="http://schemas.openxmlformats.org/drawingml/2006/picture">
+                  <pic:nvPicPr>
+                    <pic:cNvPr id="9" name="Picture 9" descr="Graphical user interface, text, application&#10;&#10;Description automatically generated"/>
+                    <pic:cNvPicPr/>
+                  </pic:nvPicPr>
+                  <pic:blipFill>
+                    <a:blip r:embed="rId12"/>
+                    <a:stretch>
+                      <a:fillRect/>
+                    </a:stretch>
+                  </pic:blipFill>
+                  <pic:spPr>
+                    <a:xfrm>
+                      <a:off x="0" y="0"/>
+                      <a:ext cx="5943600" cy="2973705"/>
+                    </a:xfrm>
+                    <a:prstGeom prst="rect">
+                      <a:avLst/>
+                    </a:prstGeom>
+                  </pic:spPr>
+                </pic:pic>
+              </a:graphicData>
+            </a:graphic>
+          </wp:inline>
+        </w:drawing>
+      </w:r>
+    </w:p>
+    <w:p>
+      <w:r>
+        <w:t>Step 28)</w:t>
+      </w:r>
+    </w:p>
+    <w:p>
+      <w:r>
+        <w:drawing>
+          <wp:inline distT="0" distB="0" distL="0" distR="0" wp14:anchorId="22CFC1EC" wp14:editId="37CDA085">
+            <wp:extent cx="5943600" cy="2976880"/>
+            <wp:effectExtent l="0" t="0" r="0" b="0"/>
+            <wp:docPr id="10" name="Picture 10" descr="Graphical user interface, text, application&#10;&#10;Description automatically generated"/>
+            <wp:cNvGraphicFramePr>
+              <a:graphicFrameLocks xmlns:a="http://schemas.openxmlformats.org/drawingml/2006/main" noChangeAspect="1"/>
+            </wp:cNvGraphicFramePr>
+            <a:graphic xmlns:a="http://schemas.openxmlformats.org/drawingml/2006/main">
+              <a:graphicData uri="http://schemas.openxmlformats.org/drawingml/2006/picture">
+                <pic:pic xmlns:pic="http://schemas.openxmlformats.org/drawingml/2006/picture">
+                  <pic:nvPicPr>
+                    <pic:cNvPr id="10" name="Picture 10" descr="Graphical user interface, text, application&#10;&#10;Description automatically generated"/>
+                    <pic:cNvPicPr/>
+                  </pic:nvPicPr>
+                  <pic:blipFill>
+                    <a:blip r:embed="rId13"/>
+                    <a:stretch>
+                      <a:fillRect/>
+                    </a:stretch>
+                  </pic:blipFill>
+                  <pic:spPr>
+                    <a:xfrm>
+                      <a:off x="0" y="0"/>
+                      <a:ext cx="5943600" cy="2976880"/>
+                    </a:xfrm>
+                    <a:prstGeom prst="rect">
+                      <a:avLst/>
+                    </a:prstGeom>
+                  </pic:spPr>
+                </pic:pic>
+              </a:graphicData>
+            </a:graphic>
+          </wp:inline>
+        </w:drawing>
+      </w:r>
+    </w:p>
     <w:sectPr>
       <w:pgSz w:w="12240" w:h="15840"/>
       <w:pgMar w:top="1440" w:right="1440" w:bottom="1440" w:left="1440" w:header="720" w:footer="720" w:gutter="0"/>

</xml_diff>